<commit_message>
added model to project plan
</commit_message>
<xml_diff>
--- a/Documentation/Project Plan/The Trickling Enigma project, Thomas Pouw.docx
+++ b/Documentation/Project Plan/The Trickling Enigma project, Thomas Pouw.docx
@@ -117,7 +117,7 @@
           <w:r>
             <w:fldChar w:fldCharType="separate"/>
           </w:r>
-          <w:hyperlink w:anchor="_Toc105675984" w:history="1">
+          <w:hyperlink w:anchor="_Toc106115251" w:history="1">
             <w:r>
               <w:rPr>
                 <w:rStyle w:val="Hyperlink"/>
@@ -145,7 +145,7 @@
                 <w:noProof/>
                 <w:webHidden/>
               </w:rPr>
-              <w:instrText xml:space="preserve"> PAGEREF _Toc105675984 \h </w:instrText>
+              <w:instrText xml:space="preserve"> PAGEREF _Toc106115251 \h </w:instrText>
             </w:r>
             <w:r>
               <w:rPr>
@@ -188,7 +188,7 @@
               <w:lang/>
             </w:rPr>
           </w:pPr>
-          <w:hyperlink w:anchor="_Toc105675985" w:history="1">
+          <w:hyperlink w:anchor="_Toc106115252" w:history="1">
             <w:r>
               <w:rPr>
                 <w:rStyle w:val="Hyperlink"/>
@@ -216,7 +216,7 @@
                 <w:noProof/>
                 <w:webHidden/>
               </w:rPr>
-              <w:instrText xml:space="preserve"> PAGEREF _Toc105675985 \h </w:instrText>
+              <w:instrText xml:space="preserve"> PAGEREF _Toc106115252 \h </w:instrText>
             </w:r>
             <w:r>
               <w:rPr>
@@ -259,7 +259,7 @@
               <w:lang/>
             </w:rPr>
           </w:pPr>
-          <w:hyperlink w:anchor="_Toc105675986" w:history="1">
+          <w:hyperlink w:anchor="_Toc106115253" w:history="1">
             <w:r>
               <w:rPr>
                 <w:rStyle w:val="Hyperlink"/>
@@ -287,7 +287,7 @@
                 <w:noProof/>
                 <w:webHidden/>
               </w:rPr>
-              <w:instrText xml:space="preserve"> PAGEREF _Toc105675986 \h </w:instrText>
+              <w:instrText xml:space="preserve"> PAGEREF _Toc106115253 \h </w:instrText>
             </w:r>
             <w:r>
               <w:rPr>
@@ -330,7 +330,7 @@
               <w:lang/>
             </w:rPr>
           </w:pPr>
-          <w:hyperlink w:anchor="_Toc105675987" w:history="1">
+          <w:hyperlink w:anchor="_Toc106115254" w:history="1">
             <w:r>
               <w:rPr>
                 <w:rStyle w:val="Hyperlink"/>
@@ -358,7 +358,7 @@
                 <w:noProof/>
                 <w:webHidden/>
               </w:rPr>
-              <w:instrText xml:space="preserve"> PAGEREF _Toc105675987 \h </w:instrText>
+              <w:instrText xml:space="preserve"> PAGEREF _Toc106115254 \h </w:instrText>
             </w:r>
             <w:r>
               <w:rPr>
@@ -401,7 +401,7 @@
               <w:lang/>
             </w:rPr>
           </w:pPr>
-          <w:hyperlink w:anchor="_Toc105675988" w:history="1">
+          <w:hyperlink w:anchor="_Toc106115255" w:history="1">
             <w:r>
               <w:rPr>
                 <w:rStyle w:val="Hyperlink"/>
@@ -429,7 +429,7 @@
                 <w:noProof/>
                 <w:webHidden/>
               </w:rPr>
-              <w:instrText xml:space="preserve"> PAGEREF _Toc105675988 \h </w:instrText>
+              <w:instrText xml:space="preserve"> PAGEREF _Toc106115255 \h </w:instrText>
             </w:r>
             <w:r>
               <w:rPr>
@@ -472,7 +472,7 @@
               <w:lang/>
             </w:rPr>
           </w:pPr>
-          <w:hyperlink w:anchor="_Toc105675989" w:history="1">
+          <w:hyperlink w:anchor="_Toc106115256" w:history="1">
             <w:r>
               <w:rPr>
                 <w:rStyle w:val="Hyperlink"/>
@@ -500,7 +500,7 @@
                 <w:noProof/>
                 <w:webHidden/>
               </w:rPr>
-              <w:instrText xml:space="preserve"> PAGEREF _Toc105675989 \h </w:instrText>
+              <w:instrText xml:space="preserve"> PAGEREF _Toc106115256 \h </w:instrText>
             </w:r>
             <w:r>
               <w:rPr>
@@ -543,7 +543,7 @@
               <w:lang/>
             </w:rPr>
           </w:pPr>
-          <w:hyperlink w:anchor="_Toc105675990" w:history="1">
+          <w:hyperlink w:anchor="_Toc106115257" w:history="1">
             <w:r>
               <w:rPr>
                 <w:rStyle w:val="Hyperlink"/>
@@ -571,7 +571,7 @@
                 <w:noProof/>
                 <w:webHidden/>
               </w:rPr>
-              <w:instrText xml:space="preserve"> PAGEREF _Toc105675990 \h </w:instrText>
+              <w:instrText xml:space="preserve"> PAGEREF _Toc106115257 \h </w:instrText>
             </w:r>
             <w:r>
               <w:rPr>
@@ -614,7 +614,7 @@
               <w:lang/>
             </w:rPr>
           </w:pPr>
-          <w:hyperlink w:anchor="_Toc105675991" w:history="1">
+          <w:hyperlink w:anchor="_Toc106115258" w:history="1">
             <w:r>
               <w:rPr>
                 <w:rStyle w:val="Hyperlink"/>
@@ -642,7 +642,7 @@
                 <w:noProof/>
                 <w:webHidden/>
               </w:rPr>
-              <w:instrText xml:space="preserve"> PAGEREF _Toc105675991 \h </w:instrText>
+              <w:instrText xml:space="preserve"> PAGEREF _Toc106115258 \h </w:instrText>
             </w:r>
             <w:r>
               <w:rPr>
@@ -685,7 +685,7 @@
               <w:lang/>
             </w:rPr>
           </w:pPr>
-          <w:hyperlink w:anchor="_Toc105675992" w:history="1">
+          <w:hyperlink w:anchor="_Toc106115259" w:history="1">
             <w:r>
               <w:rPr>
                 <w:rStyle w:val="Hyperlink"/>
@@ -713,7 +713,7 @@
                 <w:noProof/>
                 <w:webHidden/>
               </w:rPr>
-              <w:instrText xml:space="preserve"> PAGEREF _Toc105675992 \h </w:instrText>
+              <w:instrText xml:space="preserve"> PAGEREF _Toc106115259 \h </w:instrText>
             </w:r>
             <w:r>
               <w:rPr>
@@ -756,7 +756,7 @@
               <w:lang/>
             </w:rPr>
           </w:pPr>
-          <w:hyperlink w:anchor="_Toc105675993" w:history="1">
+          <w:hyperlink w:anchor="_Toc106115260" w:history="1">
             <w:r>
               <w:rPr>
                 <w:rStyle w:val="Hyperlink"/>
@@ -784,7 +784,7 @@
                 <w:noProof/>
                 <w:webHidden/>
               </w:rPr>
-              <w:instrText xml:space="preserve"> PAGEREF _Toc105675993 \h </w:instrText>
+              <w:instrText xml:space="preserve"> PAGEREF _Toc106115260 \h </w:instrText>
             </w:r>
             <w:r>
               <w:rPr>
@@ -827,14 +827,14 @@
               <w:lang/>
             </w:rPr>
           </w:pPr>
-          <w:hyperlink w:anchor="_Toc105675994" w:history="1">
+          <w:hyperlink w:anchor="_Toc106115261" w:history="1">
             <w:r>
               <w:rPr>
                 <w:rStyle w:val="Hyperlink"/>
                 <w:noProof/>
                 <w:lang w:val="en-GB"/>
               </w:rPr>
-              <w:t>5.2 Functional Requirements + MoSCoW</w:t>
+              <w:t>5.1 Functional Requirements + MoSCoW</w:t>
             </w:r>
             <w:r>
               <w:rPr>
@@ -855,7 +855,7 @@
                 <w:noProof/>
                 <w:webHidden/>
               </w:rPr>
-              <w:instrText xml:space="preserve"> PAGEREF _Toc105675994 \h </w:instrText>
+              <w:instrText xml:space="preserve"> PAGEREF _Toc106115261 \h </w:instrText>
             </w:r>
             <w:r>
               <w:rPr>
@@ -898,7 +898,7 @@
               <w:lang/>
             </w:rPr>
           </w:pPr>
-          <w:hyperlink w:anchor="_Toc105675995" w:history="1">
+          <w:hyperlink w:anchor="_Toc106115262" w:history="1">
             <w:r>
               <w:rPr>
                 <w:rStyle w:val="Hyperlink"/>
@@ -926,7 +926,7 @@
                 <w:noProof/>
                 <w:webHidden/>
               </w:rPr>
-              <w:instrText xml:space="preserve"> PAGEREF _Toc105675995 \h </w:instrText>
+              <w:instrText xml:space="preserve"> PAGEREF _Toc106115262 \h </w:instrText>
             </w:r>
             <w:r>
               <w:rPr>
@@ -969,7 +969,7 @@
               <w:lang/>
             </w:rPr>
           </w:pPr>
-          <w:hyperlink w:anchor="_Toc105675996" w:history="1">
+          <w:hyperlink w:anchor="_Toc106115263" w:history="1">
             <w:r>
               <w:rPr>
                 <w:rStyle w:val="Hyperlink"/>
@@ -997,7 +997,7 @@
                 <w:noProof/>
                 <w:webHidden/>
               </w:rPr>
-              <w:instrText xml:space="preserve"> PAGEREF _Toc105675996 \h </w:instrText>
+              <w:instrText xml:space="preserve"> PAGEREF _Toc106115263 \h </w:instrText>
             </w:r>
             <w:r>
               <w:rPr>
@@ -1040,7 +1040,7 @@
               <w:lang/>
             </w:rPr>
           </w:pPr>
-          <w:hyperlink w:anchor="_Toc105675997" w:history="1">
+          <w:hyperlink w:anchor="_Toc106115264" w:history="1">
             <w:r>
               <w:rPr>
                 <w:rStyle w:val="Hyperlink"/>
@@ -1068,7 +1068,7 @@
                 <w:noProof/>
                 <w:webHidden/>
               </w:rPr>
-              <w:instrText xml:space="preserve"> PAGEREF _Toc105675997 \h </w:instrText>
+              <w:instrText xml:space="preserve"> PAGEREF _Toc106115264 \h </w:instrText>
             </w:r>
             <w:r>
               <w:rPr>
@@ -1195,7 +1195,7 @@
           <w:lang w:val="en-GB"/>
         </w:rPr>
       </w:pPr>
-      <w:bookmarkStart w:id="0" w:name="_Toc105675984"/>
+      <w:bookmarkStart w:id="0" w:name="_Toc106115251"/>
       <w:r>
         <w:rPr>
           <w:lang w:val="en-GB"/>
@@ -1514,7 +1514,7 @@
           <w:lang w:val="en-GB"/>
         </w:rPr>
       </w:pPr>
-      <w:bookmarkStart w:id="1" w:name="_Toc105675985"/>
+      <w:bookmarkStart w:id="1" w:name="_Toc106115252"/>
       <w:r>
         <w:rPr>
           <w:lang w:val="en-GB"/>
@@ -1700,14 +1700,12 @@
         </w:rPr>
         <w:t xml:space="preserve"> And time will start from first interaction of a piece. Not when you just hover over the piece, as some people like to fake move </w:t>
       </w:r>
-      <w:proofErr w:type="gramStart"/>
-      <w:r>
-        <w:rPr>
-          <w:lang w:val="en-GB"/>
-        </w:rPr>
-        <w:t>as a way to</w:t>
-      </w:r>
-      <w:proofErr w:type="gramEnd"/>
+      <w:r>
+        <w:rPr>
+          <w:lang w:val="en-GB"/>
+        </w:rPr>
+        <w:t>to</w:t>
+      </w:r>
       <w:r>
         <w:rPr>
           <w:lang w:val="en-GB"/>
@@ -1739,7 +1737,7 @@
           <w:lang w:val="en-GB"/>
         </w:rPr>
       </w:pPr>
-      <w:bookmarkStart w:id="2" w:name="_Toc105675986"/>
+      <w:bookmarkStart w:id="2" w:name="_Toc106115253"/>
       <w:r>
         <w:rPr>
           <w:lang w:val="en-GB"/>
@@ -2440,11 +2438,19 @@
     <w:p>
       <w:pPr>
         <w:rPr>
-          <w:color w:val="000000" w:themeColor="text1"/>
+          <w:rStyle w:val="Heading2Char"/>
           <w:lang w:val="en-GB"/>
         </w:rPr>
       </w:pPr>
-      <w:bookmarkStart w:id="3" w:name="_Toc105675987"/>
+    </w:p>
+    <w:p>
+      <w:pPr>
+        <w:rPr>
+          <w:color w:val="000000" w:themeColor="text1"/>
+          <w:lang w:val="en-GB"/>
+        </w:rPr>
+      </w:pPr>
+      <w:bookmarkStart w:id="3" w:name="_Toc106115254"/>
       <w:r>
         <w:rPr>
           <w:rStyle w:val="Heading2Char"/>
@@ -2461,17 +2467,24 @@
         </w:rPr>
         <w:t xml:space="preserve"> </w:t>
       </w:r>
+    </w:p>
+    <w:p>
+      <w:pPr>
+        <w:rPr>
+          <w:color w:val="000000" w:themeColor="text1"/>
+          <w:lang w:val="en-GB"/>
+        </w:rPr>
+      </w:pPr>
       <w:r>
         <w:rPr>
           <w:noProof/>
-          <w:color w:val="000000" w:themeColor="text1"/>
           <w:lang w:val="en-GB"/>
         </w:rPr>
         <w:drawing>
-          <wp:inline distT="0" distB="0" distL="0" distR="0" wp14:anchorId="08FD9045" wp14:editId="7A3E4C25">
-            <wp:extent cx="5722620" cy="4998720"/>
+          <wp:inline distT="0" distB="0" distL="0" distR="0" wp14:anchorId="6CB1783E" wp14:editId="28502FCC">
+            <wp:extent cx="5731510" cy="4607560"/>
             <wp:effectExtent l="0" t="0" r="0" b="0"/>
-            <wp:docPr id="2" name="Picture 2"/>
+            <wp:docPr id="2" name="Picture 2" descr="Timeline&#10;&#10;Description automatically generated with medium confidence"/>
             <wp:cNvGraphicFramePr>
               <a:graphicFrameLocks xmlns:a="http://schemas.openxmlformats.org/drawingml/2006/main" noChangeAspect="1"/>
             </wp:cNvGraphicFramePr>
@@ -2479,7 +2492,7 @@
               <a:graphicData uri="http://schemas.openxmlformats.org/drawingml/2006/picture">
                 <pic:pic xmlns:pic="http://schemas.openxmlformats.org/drawingml/2006/picture">
                   <pic:nvPicPr>
-                    <pic:cNvPr id="0" name="Picture 2"/>
+                    <pic:cNvPr id="2" name="Picture 2" descr="Timeline&#10;&#10;Description automatically generated with medium confidence"/>
                     <pic:cNvPicPr>
                       <a:picLocks noChangeAspect="1" noChangeArrowheads="1"/>
                     </pic:cNvPicPr>
@@ -2500,7 +2513,7 @@
                   <pic:spPr bwMode="auto">
                     <a:xfrm>
                       <a:off x="0" y="0"/>
-                      <a:ext cx="5722620" cy="4998720"/>
+                      <a:ext cx="5731510" cy="4607560"/>
                     </a:xfrm>
                     <a:prstGeom prst="rect">
                       <a:avLst/>
@@ -2518,6 +2531,7 @@
       </w:r>
       <w:r>
         <w:rPr>
+          <w:color w:val="000000" w:themeColor="text1"/>
           <w:lang w:val="en-GB"/>
         </w:rPr>
         <w:br w:type="page"/>
@@ -2530,7 +2544,7 @@
           <w:lang w:val="en-GB"/>
         </w:rPr>
       </w:pPr>
-      <w:bookmarkStart w:id="4" w:name="_Toc105675988"/>
+      <w:bookmarkStart w:id="4" w:name="_Toc106115255"/>
       <w:r>
         <w:rPr>
           <w:lang w:val="en-GB"/>
@@ -2553,7 +2567,7 @@
           <w:lang w:val="en-GB"/>
         </w:rPr>
       </w:pPr>
-      <w:bookmarkStart w:id="5" w:name="_Toc105675989"/>
+      <w:bookmarkStart w:id="5" w:name="_Toc106115256"/>
       <w:r>
         <w:rPr>
           <w:lang w:val="en-GB"/>
@@ -2638,7 +2652,19 @@
         <w:rPr>
           <w:lang w:val="en-GB"/>
         </w:rPr>
-        <w:t>eact you have to put it in curly brackets.</w:t>
+        <w:t xml:space="preserve">eact you </w:t>
+      </w:r>
+      <w:r>
+        <w:rPr>
+          <w:lang w:val="en-GB"/>
+        </w:rPr>
+        <w:t>must</w:t>
+      </w:r>
+      <w:r>
+        <w:rPr>
+          <w:lang w:val="en-GB"/>
+        </w:rPr>
+        <w:t xml:space="preserve"> put it in curly brackets.</w:t>
       </w:r>
       <w:r>
         <w:rPr>
@@ -2736,14 +2762,12 @@
         </w:rPr>
         <w:t xml:space="preserve">use Typescript is that I want less problems showing up during production. I want them happening during development. What I mean by that is that I </w:t>
       </w:r>
-      <w:proofErr w:type="gramStart"/>
-      <w:r>
-        <w:rPr>
-          <w:lang w:val="en-GB"/>
-        </w:rPr>
-        <w:t>don’t</w:t>
-      </w:r>
-      <w:proofErr w:type="gramEnd"/>
+      <w:r>
+        <w:rPr>
+          <w:lang w:val="en-GB"/>
+        </w:rPr>
+        <w:t>do not</w:t>
+      </w:r>
       <w:r>
         <w:rPr>
           <w:lang w:val="en-GB"/>
@@ -2812,7 +2836,7 @@
           <w:lang w:val="en-GB"/>
         </w:rPr>
       </w:pPr>
-      <w:bookmarkStart w:id="6" w:name="_Toc105675990"/>
+      <w:bookmarkStart w:id="6" w:name="_Toc106115257"/>
       <w:r>
         <w:rPr>
           <w:rStyle w:val="Heading3Char"/>
@@ -3054,14 +3078,16 @@
         <w:rPr>
           <w:lang w:val="en-GB"/>
         </w:rPr>
-        <w:t>sprite/graphic</w:t>
-      </w:r>
-      <w:r>
-        <w:rPr>
-          <w:lang w:val="en-GB"/>
-        </w:rPr>
-        <w:t>.</w:t>
-      </w:r>
+        <w:t>sprite/graphic.</w:t>
+      </w:r>
+    </w:p>
+    <w:p>
+      <w:pPr>
+        <w:pStyle w:val="NoSpacing"/>
+        <w:rPr>
+          <w:lang w:val="en-GB"/>
+        </w:rPr>
+      </w:pPr>
     </w:p>
     <w:p>
       <w:pPr>
@@ -3070,7 +3096,7 @@
           <w:lang w:val="en-GB"/>
         </w:rPr>
       </w:pPr>
-      <w:bookmarkStart w:id="7" w:name="_Toc105675991"/>
+      <w:bookmarkStart w:id="7" w:name="_Toc106115258"/>
       <w:r>
         <w:rPr>
           <w:lang w:val="en-GB"/>
@@ -3515,14 +3541,14 @@
         <w:rPr>
           <w:lang w:val="en-GB"/>
         </w:rPr>
-        <w:t xml:space="preserve">how the world record was lowered. As it involves the task to ignore times that are lower than old times, but that were never world </w:t>
+        <w:t xml:space="preserve">how the world record was lowered. </w:t>
       </w:r>
       <w:r>
         <w:rPr>
           <w:lang w:val="en-GB"/>
         </w:rPr>
         <w:lastRenderedPageBreak/>
-        <w:t xml:space="preserve">records. </w:t>
+        <w:t xml:space="preserve">As it involves the task to ignore times that are lower than old times, but that were never world records. </w:t>
       </w:r>
       <w:r>
         <w:rPr>
@@ -3647,7 +3673,7 @@
           <w:lang w:val="en-GB"/>
         </w:rPr>
       </w:pPr>
-      <w:bookmarkStart w:id="8" w:name="_Toc105675992"/>
+      <w:bookmarkStart w:id="8" w:name="_Toc106115259"/>
       <w:r>
         <w:rPr>
           <w:lang w:val="en-GB"/>
@@ -3701,16 +3727,34 @@
     </w:p>
     <w:p>
       <w:pPr>
+        <w:rPr>
+          <w:rFonts w:asciiTheme="majorHAnsi" w:eastAsiaTheme="majorEastAsia" w:hAnsiTheme="majorHAnsi" w:cstheme="majorBidi"/>
+          <w:color w:val="2F5496" w:themeColor="accent1" w:themeShade="BF"/>
+          <w:sz w:val="32"/>
+          <w:szCs w:val="32"/>
+          <w:lang w:val="en-GB"/>
+        </w:rPr>
+      </w:pPr>
+      <w:bookmarkStart w:id="9" w:name="_Toc106115260"/>
+      <w:r>
+        <w:rPr>
+          <w:lang w:val="en-GB"/>
+        </w:rPr>
+        <w:br w:type="page"/>
+      </w:r>
+    </w:p>
+    <w:p>
+      <w:pPr>
         <w:pStyle w:val="Heading1"/>
         <w:rPr>
           <w:lang w:val="en-GB"/>
         </w:rPr>
       </w:pPr>
-      <w:bookmarkStart w:id="9" w:name="_Toc105675993"/>
-      <w:r>
-        <w:rPr>
-          <w:lang w:val="en-GB"/>
-        </w:rPr>
+      <w:r>
+        <w:rPr>
+          <w:lang w:val="en-GB"/>
+        </w:rPr>
+        <w:lastRenderedPageBreak/>
         <w:t>5</w:t>
       </w:r>
       <w:r>
@@ -3728,7 +3772,7 @@
           <w:lang w:val="en-GB"/>
         </w:rPr>
       </w:pPr>
-      <w:bookmarkStart w:id="10" w:name="_Toc105675994"/>
+      <w:bookmarkStart w:id="10" w:name="_Toc106115261"/>
       <w:r>
         <w:rPr>
           <w:lang w:val="en-GB"/>
@@ -3745,7 +3789,7 @@
         <w:rPr>
           <w:lang w:val="en-GB"/>
         </w:rPr>
-        <w:t>2</w:t>
+        <w:t>1</w:t>
       </w:r>
       <w:r>
         <w:rPr>
@@ -4082,7 +4126,7 @@
         <w:tc>
           <w:tcPr>
             <w:tcW w:w="8170" w:type="dxa"/>
-            <w:shd w:val="clear" w:color="auto" w:fill="FBE4D5" w:themeFill="accent2" w:themeFillTint="33"/>
+            <w:shd w:val="clear" w:color="auto" w:fill="D9E2F3" w:themeFill="accent1" w:themeFillTint="33"/>
           </w:tcPr>
           <w:p>
             <w:pPr>
@@ -4139,7 +4183,7 @@
         <w:tc>
           <w:tcPr>
             <w:tcW w:w="8170" w:type="dxa"/>
-            <w:shd w:val="clear" w:color="auto" w:fill="FBE4D5" w:themeFill="accent2" w:themeFillTint="33"/>
+            <w:shd w:val="clear" w:color="auto" w:fill="D9E2F3" w:themeFill="accent1" w:themeFillTint="33"/>
           </w:tcPr>
           <w:p>
             <w:pPr>
@@ -4214,7 +4258,7 @@
         <w:tc>
           <w:tcPr>
             <w:tcW w:w="8170" w:type="dxa"/>
-            <w:shd w:val="clear" w:color="auto" w:fill="FBE4D5" w:themeFill="accent2" w:themeFillTint="33"/>
+            <w:shd w:val="clear" w:color="auto" w:fill="D9E2F3" w:themeFill="accent1" w:themeFillTint="33"/>
           </w:tcPr>
           <w:p>
             <w:pPr>
@@ -4265,7 +4309,7 @@
         <w:tc>
           <w:tcPr>
             <w:tcW w:w="8170" w:type="dxa"/>
-            <w:shd w:val="clear" w:color="auto" w:fill="FBE4D5" w:themeFill="accent2" w:themeFillTint="33"/>
+            <w:shd w:val="clear" w:color="auto" w:fill="D9E2F3" w:themeFill="accent1" w:themeFillTint="33"/>
           </w:tcPr>
           <w:p>
             <w:pPr>
@@ -4316,7 +4360,7 @@
         <w:tc>
           <w:tcPr>
             <w:tcW w:w="8170" w:type="dxa"/>
-            <w:shd w:val="clear" w:color="auto" w:fill="FFF2CC" w:themeFill="accent4" w:themeFillTint="33"/>
+            <w:shd w:val="clear" w:color="auto" w:fill="D9E2F3" w:themeFill="accent1" w:themeFillTint="33"/>
           </w:tcPr>
           <w:p>
             <w:pPr>
@@ -4437,7 +4481,7 @@
         <w:tc>
           <w:tcPr>
             <w:tcW w:w="8170" w:type="dxa"/>
-            <w:shd w:val="clear" w:color="auto" w:fill="FFF2CC" w:themeFill="accent4" w:themeFillTint="33"/>
+            <w:shd w:val="clear" w:color="auto" w:fill="FBE4D5" w:themeFill="accent2" w:themeFillTint="33"/>
           </w:tcPr>
           <w:p>
             <w:pPr>
@@ -4485,7 +4529,7 @@
         <w:tc>
           <w:tcPr>
             <w:tcW w:w="8170" w:type="dxa"/>
-            <w:shd w:val="clear" w:color="auto" w:fill="FFF2CC" w:themeFill="accent4" w:themeFillTint="33"/>
+            <w:shd w:val="clear" w:color="auto" w:fill="FBE4D5" w:themeFill="accent2" w:themeFillTint="33"/>
           </w:tcPr>
           <w:p>
             <w:pPr>
@@ -4533,7 +4577,7 @@
         <w:tc>
           <w:tcPr>
             <w:tcW w:w="8170" w:type="dxa"/>
-            <w:shd w:val="clear" w:color="auto" w:fill="FFF2CC" w:themeFill="accent4" w:themeFillTint="33"/>
+            <w:shd w:val="clear" w:color="auto" w:fill="FBE4D5" w:themeFill="accent2" w:themeFillTint="33"/>
           </w:tcPr>
           <w:p>
             <w:pPr>
@@ -4938,7 +4982,6 @@
                 <w:szCs w:val="36"/>
                 <w:lang w:val="en-GB"/>
               </w:rPr>
-              <w:lastRenderedPageBreak/>
               <w:t>Game</w:t>
             </w:r>
           </w:p>
@@ -5288,7 +5331,7 @@
         <w:tc>
           <w:tcPr>
             <w:tcW w:w="8170" w:type="dxa"/>
-            <w:shd w:val="clear" w:color="auto" w:fill="D9E2F3" w:themeFill="accent1" w:themeFillTint="33"/>
+            <w:shd w:val="clear" w:color="auto" w:fill="FBE4D5" w:themeFill="accent2" w:themeFillTint="33"/>
           </w:tcPr>
           <w:p>
             <w:pPr>
@@ -5553,7 +5596,7 @@
           <w:lang w:val="en-GB"/>
         </w:rPr>
       </w:pPr>
-      <w:bookmarkStart w:id="11" w:name="_Toc105675995"/>
+      <w:bookmarkStart w:id="11" w:name="_Toc106115262"/>
       <w:r>
         <w:rPr>
           <w:lang w:val="en-GB"/>
@@ -6189,7 +6232,7 @@
           <w:lang w:val="en-GB"/>
         </w:rPr>
       </w:pPr>
-      <w:bookmarkStart w:id="12" w:name="_Toc105675996"/>
+      <w:bookmarkStart w:id="12" w:name="_Toc106115263"/>
       <w:r>
         <w:rPr>
           <w:lang w:val="en-GB"/>
@@ -6368,7 +6411,21 @@
               <w:rPr>
                 <w:lang w:val="en-GB"/>
               </w:rPr>
-              <w:t>How many blocks to one side a line goes. Done like this because of the unknown scale of the boards.</w:t>
+              <w:t xml:space="preserve">How many blocks to one side a line </w:t>
+            </w:r>
+            <w:proofErr w:type="gramStart"/>
+            <w:r>
+              <w:rPr>
+                <w:lang w:val="en-GB"/>
+              </w:rPr>
+              <w:t>goes.</w:t>
+            </w:r>
+            <w:proofErr w:type="gramEnd"/>
+            <w:r>
+              <w:rPr>
+                <w:lang w:val="en-GB"/>
+              </w:rPr>
+              <w:t xml:space="preserve"> Done like this because of the unknown scale of the boards.</w:t>
             </w:r>
           </w:p>
         </w:tc>
@@ -6381,7 +6438,7 @@
         </w:rPr>
       </w:pPr>
     </w:p>
-    <w:bookmarkStart w:id="13" w:name="_Toc105675997" w:displacedByCustomXml="next"/>
+    <w:bookmarkStart w:id="13" w:name="_Toc106115264" w:displacedByCustomXml="next"/>
     <w:sdt>
       <w:sdtPr>
         <w:rPr>
@@ -6434,6 +6491,7 @@
                   <w:noProof/>
                   <w:sz w:val="24"/>
                   <w:szCs w:val="24"/>
+                  <w:lang w:val="en-GB"/>
                 </w:rPr>
               </w:pPr>
               <w:r>
@@ -6469,13 +6527,7 @@
                   <w:noProof/>
                   <w:lang w:val="en-GB"/>
                 </w:rPr>
-                <w:t xml:space="preserve">. </w:t>
-              </w:r>
-              <w:r>
-                <w:rPr>
-                  <w:noProof/>
-                </w:rPr>
-                <w:t>Opgehaald van restfulapi: https://restfulapi.net/rest-architectural-constraints/</w:t>
+                <w:t>. Retrieved from restfulapi: https://restfulapi.net/rest-architectural-constraints/</w:t>
               </w:r>
             </w:p>
             <w:p>
@@ -7494,6 +7546,12 @@
 </file>
 
 <file path=customXml/item1.xml><?xml version="1.0" encoding="utf-8"?>
+<p:properties xmlns:p="http://schemas.microsoft.com/office/2006/metadata/properties" xmlns:xsi="http://www.w3.org/2001/XMLSchema-instance" xmlns:pc="http://schemas.microsoft.com/office/infopath/2007/PartnerControls">
+  <documentManagement/>
+</p:properties>
+</file>
+
+<file path=customXml/item2.xml><?xml version="1.0" encoding="utf-8"?>
 <?mso-contentType ?>
 <FormTemplates xmlns="http://schemas.microsoft.com/sharepoint/v3/contenttype/forms">
   <Display>DocumentLibraryForm</Display>
@@ -7502,7 +7560,7 @@
 </FormTemplates>
 </file>
 
-<file path=customXml/item2.xml><?xml version="1.0" encoding="utf-8"?>
+<file path=customXml/item3.xml><?xml version="1.0" encoding="utf-8"?>
 <ct:contentTypeSchema xmlns:ct="http://schemas.microsoft.com/office/2006/metadata/contentType" xmlns:ma="http://schemas.microsoft.com/office/2006/metadata/properties/metaAttributes" ct:_="" ma:_="" ma:contentTypeName="Document" ma:contentTypeID="0x010100A6107163548EF14B854E5FD6891F0B8E" ma:contentTypeVersion="12" ma:contentTypeDescription="Een nieuw document maken." ma:contentTypeScope="" ma:versionID="dd16dec4788a1e62792168ef8c7d263a">
   <xsd:schema xmlns:xsd="http://www.w3.org/2001/XMLSchema" xmlns:xs="http://www.w3.org/2001/XMLSchema" xmlns:p="http://schemas.microsoft.com/office/2006/metadata/properties" xmlns:ns3="f6d9f193-2460-4c00-9818-46ee5f934911" xmlns:ns4="3715bdc5-4c40-46d7-a14b-4cb08568a813" targetNamespace="http://schemas.microsoft.com/office/2006/metadata/properties" ma:root="true" ma:fieldsID="c47118d92f6bb5411df7b26b8962c5e8" ns3:_="" ns4:_="">
     <xsd:import namespace="f6d9f193-2460-4c00-9818-46ee5f934911"/>
@@ -7719,7 +7777,7 @@
 </ct:contentTypeSchema>
 </file>
 
-<file path=customXml/item3.xml><?xml version="1.0" encoding="utf-8"?>
+<file path=customXml/item4.xml><?xml version="1.0" encoding="utf-8"?>
 <b:Sources xmlns:b="http://schemas.openxmlformats.org/officeDocument/2006/bibliography" xmlns="http://schemas.openxmlformats.org/officeDocument/2006/bibliography" SelectedStyle="\APASixthEditionOfficeOnline.xsl" StyleName="APA" Version="6">
   <b:Source>
     <b:Tag>res21</b:Tag>
@@ -7745,13 +7803,16 @@
 </b:Sources>
 </file>
 
-<file path=customXml/item4.xml><?xml version="1.0" encoding="utf-8"?>
-<p:properties xmlns:p="http://schemas.microsoft.com/office/2006/metadata/properties" xmlns:xsi="http://www.w3.org/2001/XMLSchema-instance" xmlns:pc="http://schemas.microsoft.com/office/infopath/2007/PartnerControls">
-  <documentManagement/>
-</p:properties>
+<file path=customXml/itemProps1.xml><?xml version="1.0" encoding="utf-8"?>
+<ds:datastoreItem xmlns:ds="http://schemas.openxmlformats.org/officeDocument/2006/customXml" ds:itemID="{37CC521E-F106-4281-A8FC-9B2421546BC8}">
+  <ds:schemaRefs>
+    <ds:schemaRef ds:uri="http://schemas.microsoft.com/office/2006/metadata/properties"/>
+    <ds:schemaRef ds:uri="http://schemas.microsoft.com/office/infopath/2007/PartnerControls"/>
+  </ds:schemaRefs>
+</ds:datastoreItem>
 </file>
 
-<file path=customXml/itemProps1.xml><?xml version="1.0" encoding="utf-8"?>
+<file path=customXml/itemProps2.xml><?xml version="1.0" encoding="utf-8"?>
 <ds:datastoreItem xmlns:ds="http://schemas.openxmlformats.org/officeDocument/2006/customXml" ds:itemID="{82601AE6-1E6B-4B0B-AAEF-278D4BC4A20F}">
   <ds:schemaRefs>
     <ds:schemaRef ds:uri="http://schemas.microsoft.com/sharepoint/v3/contenttype/forms"/>
@@ -7759,7 +7820,7 @@
 </ds:datastoreItem>
 </file>
 
-<file path=customXml/itemProps2.xml><?xml version="1.0" encoding="utf-8"?>
+<file path=customXml/itemProps3.xml><?xml version="1.0" encoding="utf-8"?>
 <ds:datastoreItem xmlns:ds="http://schemas.openxmlformats.org/officeDocument/2006/customXml" ds:itemID="{23DC0CA0-F8D2-4C8C-87C7-5D89CE7C29AF}">
   <ds:schemaRefs>
     <ds:schemaRef ds:uri="http://schemas.microsoft.com/office/2006/metadata/contentType"/>
@@ -7778,19 +7839,10 @@
 </ds:datastoreItem>
 </file>
 
-<file path=customXml/itemProps3.xml><?xml version="1.0" encoding="utf-8"?>
+<file path=customXml/itemProps4.xml><?xml version="1.0" encoding="utf-8"?>
 <ds:datastoreItem xmlns:ds="http://schemas.openxmlformats.org/officeDocument/2006/customXml" ds:itemID="{EA40474C-A6E7-4C90-9CC5-E5815EAFC2E9}">
   <ds:schemaRefs>
     <ds:schemaRef ds:uri="http://schemas.openxmlformats.org/officeDocument/2006/bibliography"/>
   </ds:schemaRefs>
 </ds:datastoreItem>
-</file>
-
-<file path=customXml/itemProps4.xml><?xml version="1.0" encoding="utf-8"?>
-<ds:datastoreItem xmlns:ds="http://schemas.openxmlformats.org/officeDocument/2006/customXml" ds:itemID="{37CC521E-F106-4281-A8FC-9B2421546BC8}">
-  <ds:schemaRefs>
-    <ds:schemaRef ds:uri="http://schemas.microsoft.com/office/2006/metadata/properties"/>
-    <ds:schemaRef ds:uri="http://schemas.microsoft.com/office/infopath/2007/PartnerControls"/>
-  </ds:schemaRefs>
-</ds:datastoreItem>
 </file>
</xml_diff>